<commit_message>
project proposal 2 of 2
</commit_message>
<xml_diff>
--- a/Patent-Py-Proposal.docx
+++ b/Patent-Py-Proposal.docx
@@ -65,45 +65,295 @@
         <w:t xml:space="preserve">We are choosing to explore the dataset of registered US patents as provided by patentsview.org. </w:t>
       </w:r>
       <w:r>
-        <w:t xml:space="preserve">We hope to see what industries are the most active/spending money on innovation and therefore are the most likely to have extra funds to hire superfluous people such as data analysts. </w:t>
-      </w:r>
+        <w:t xml:space="preserve">We hope to see what industries </w:t>
+      </w:r>
+      <w:proofErr w:type="gramStart"/>
+      <w:r>
+        <w:t>are the most active/spending money on innovation</w:t>
+      </w:r>
+      <w:proofErr w:type="gramEnd"/>
+      <w:r>
+        <w:t xml:space="preserve"> and therefore are the most likely to have extra funds to hire superfluous people such as data analysts. </w:t>
+      </w:r>
+    </w:p>
+    <w:p>
+      <w:r>
+        <w:t xml:space="preserve">Patent information can be downloaded via csv or </w:t>
+      </w:r>
+      <w:proofErr w:type="spellStart"/>
+      <w:r>
+        <w:t>api</w:t>
+      </w:r>
+      <w:proofErr w:type="spellEnd"/>
+      <w:r>
+        <w:t xml:space="preserve">. This information encompasses such parameters as patent location, patent </w:t>
+      </w:r>
+      <w:r>
+        <w:t xml:space="preserve">filer name, and patent industry category. </w:t>
+      </w:r>
+    </w:p>
+    <w:p>
+      <w:r>
+        <w:t xml:space="preserve">Example of dataset: </w:t>
+      </w:r>
+      <w:hyperlink r:id="rId4" w:history="1">
+        <w:r>
+          <w:rPr>
+            <w:rStyle w:val="Hyperlink"/>
+          </w:rPr>
+          <w:t>http://www.patentsview.org/api/locations/query?q=%7B%22assignee_first_name%22:[%22cardozo%22,%22lewis%22,%22duperval%22]%7D&amp;f=[%22assignee_lastknown_city%22,%22assignee_lastknown_state%22,%22assignee_lastknown_country%22]</w:t>
+        </w:r>
+      </w:hyperlink>
+    </w:p>
+    <w:p>
       <w:bookmarkStart w:id="0" w:name="_GoBack"/>
       <w:bookmarkEnd w:id="0"/>
     </w:p>
     <w:p>
       <w:r>
-        <w:t xml:space="preserve">Patent information can be downloaded via csv or </w:t>
-      </w:r>
-      <w:proofErr w:type="spellStart"/>
-      <w:r>
-        <w:t>api</w:t>
-      </w:r>
-      <w:proofErr w:type="spellEnd"/>
-      <w:r>
-        <w:t xml:space="preserve">. This information encompasses such parameters as patent location, patent </w:t>
-      </w:r>
-      <w:r>
-        <w:t xml:space="preserve">filer name, and patent industry category. </w:t>
+        <w:t xml:space="preserve">Our final product includes a leaflet interactive map of patent filing locations and industry heat map. It will also an interactive line graph showing </w:t>
+      </w:r>
+      <w:proofErr w:type="gramStart"/>
+      <w:r>
+        <w:t>amount</w:t>
+      </w:r>
+      <w:proofErr w:type="gramEnd"/>
+      <w:r>
+        <w:t xml:space="preserve"> of patents filed across time and category in the United States. After further exploration, we will showcase datapoints of extremity including, for example, who filed the most patents. This will be displayed via drop down menu. </w:t>
+      </w:r>
+    </w:p>
+    <w:p>
+      <w:r>
+        <w:t>Example patent location map:</w:t>
       </w:r>
     </w:p>
     <w:p/>
     <w:p>
       <w:r>
-        <w:t xml:space="preserve">Our final product includes a leaflet interactive map of patent filing locations and industry heat map. It will also an interactive line graph showing </w:t>
-      </w:r>
-      <w:proofErr w:type="gramStart"/>
-      <w:r>
-        <w:t>amount</w:t>
-      </w:r>
-      <w:proofErr w:type="gramEnd"/>
-      <w:r>
-        <w:t xml:space="preserve"> of patents filed across time and category in the United States. After further exploration, we will showcase datapoints of extremity including, for example, who filed the most patents. This will be displayed via drop down menu. </w:t>
+        <w:rPr>
+          <w:noProof/>
+        </w:rPr>
+        <w:drawing>
+          <wp:inline distT="0" distB="0" distL="0" distR="0" wp14:anchorId="29BF18DD" wp14:editId="5B8FD891">
+            <wp:extent cx="5943600" cy="2954655"/>
+            <wp:effectExtent l="0" t="0" r="0" b="0"/>
+            <wp:docPr id="1" name="Picture 1" descr="A close up of a map&#10;&#10;Description automatically generated"/>
+            <wp:cNvGraphicFramePr>
+              <a:graphicFrameLocks xmlns:a="http://schemas.openxmlformats.org/drawingml/2006/main" noChangeAspect="1"/>
+            </wp:cNvGraphicFramePr>
+            <a:graphic xmlns:a="http://schemas.openxmlformats.org/drawingml/2006/main">
+              <a:graphicData uri="http://schemas.openxmlformats.org/drawingml/2006/picture">
+                <pic:pic xmlns:pic="http://schemas.openxmlformats.org/drawingml/2006/picture">
+                  <pic:nvPicPr>
+                    <pic:cNvPr id="1" name="location_map.PNG"/>
+                    <pic:cNvPicPr/>
+                  </pic:nvPicPr>
+                  <pic:blipFill>
+                    <a:blip r:embed="rId5" cstate="print">
+                      <a:extLst>
+                        <a:ext uri="{28A0092B-C50C-407E-A947-70E740481C1C}">
+                          <a14:useLocalDpi xmlns:a14="http://schemas.microsoft.com/office/drawing/2010/main" val="0"/>
+                        </a:ext>
+                      </a:extLst>
+                    </a:blip>
+                    <a:stretch>
+                      <a:fillRect/>
+                    </a:stretch>
+                  </pic:blipFill>
+                  <pic:spPr>
+                    <a:xfrm>
+                      <a:off x="0" y="0"/>
+                      <a:ext cx="5943600" cy="2954655"/>
+                    </a:xfrm>
+                    <a:prstGeom prst="rect">
+                      <a:avLst/>
+                    </a:prstGeom>
+                  </pic:spPr>
+                </pic:pic>
+              </a:graphicData>
+            </a:graphic>
+          </wp:inline>
+        </w:drawing>
+      </w:r>
+    </w:p>
+    <w:p>
+      <w:r>
+        <w:t>Example interactive line:</w:t>
+      </w:r>
+    </w:p>
+    <w:p>
+      <w:r>
+        <w:rPr>
+          <w:noProof/>
+        </w:rPr>
+        <w:lastRenderedPageBreak/>
+        <w:drawing>
+          <wp:inline distT="0" distB="0" distL="0" distR="0" wp14:anchorId="466D408A" wp14:editId="54657634">
+            <wp:extent cx="5943600" cy="2442845"/>
+            <wp:effectExtent l="0" t="0" r="0" b="0"/>
+            <wp:docPr id="2" name="Picture 2" descr="A screenshot of a social media post&#10;&#10;Description automatically generated"/>
+            <wp:cNvGraphicFramePr>
+              <a:graphicFrameLocks xmlns:a="http://schemas.openxmlformats.org/drawingml/2006/main" noChangeAspect="1"/>
+            </wp:cNvGraphicFramePr>
+            <a:graphic xmlns:a="http://schemas.openxmlformats.org/drawingml/2006/main">
+              <a:graphicData uri="http://schemas.openxmlformats.org/drawingml/2006/picture">
+                <pic:pic xmlns:pic="http://schemas.openxmlformats.org/drawingml/2006/picture">
+                  <pic:nvPicPr>
+                    <pic:cNvPr id="2" name="interactive_line.PNG"/>
+                    <pic:cNvPicPr/>
+                  </pic:nvPicPr>
+                  <pic:blipFill>
+                    <a:blip r:embed="rId6" cstate="print">
+                      <a:extLst>
+                        <a:ext uri="{28A0092B-C50C-407E-A947-70E740481C1C}">
+                          <a14:useLocalDpi xmlns:a14="http://schemas.microsoft.com/office/drawing/2010/main" val="0"/>
+                        </a:ext>
+                      </a:extLst>
+                    </a:blip>
+                    <a:stretch>
+                      <a:fillRect/>
+                    </a:stretch>
+                  </pic:blipFill>
+                  <pic:spPr>
+                    <a:xfrm>
+                      <a:off x="0" y="0"/>
+                      <a:ext cx="5943600" cy="2442845"/>
+                    </a:xfrm>
+                    <a:prstGeom prst="rect">
+                      <a:avLst/>
+                    </a:prstGeom>
+                  </pic:spPr>
+                </pic:pic>
+              </a:graphicData>
+            </a:graphic>
+          </wp:inline>
+        </w:drawing>
       </w:r>
     </w:p>
     <w:p/>
+    <w:p>
+      <w:r>
+        <w:t>Extremely cool aspirational relationship visual:</w:t>
+      </w:r>
+    </w:p>
+    <w:p>
+      <w:r>
+        <w:rPr>
+          <w:noProof/>
+        </w:rPr>
+        <w:drawing>
+          <wp:inline distT="0" distB="0" distL="0" distR="0" wp14:anchorId="6BECA146" wp14:editId="2F912143">
+            <wp:extent cx="5943600" cy="3881120"/>
+            <wp:effectExtent l="0" t="0" r="0" b="5080"/>
+            <wp:docPr id="3" name="Picture 3" descr="A picture containing screenshot&#10;&#10;Description automatically generated"/>
+            <wp:cNvGraphicFramePr>
+              <a:graphicFrameLocks xmlns:a="http://schemas.openxmlformats.org/drawingml/2006/main" noChangeAspect="1"/>
+            </wp:cNvGraphicFramePr>
+            <a:graphic xmlns:a="http://schemas.openxmlformats.org/drawingml/2006/main">
+              <a:graphicData uri="http://schemas.openxmlformats.org/drawingml/2006/picture">
+                <pic:pic xmlns:pic="http://schemas.openxmlformats.org/drawingml/2006/picture">
+                  <pic:nvPicPr>
+                    <pic:cNvPr id="3" name="extemely_cool_bonus_map.PNG"/>
+                    <pic:cNvPicPr/>
+                  </pic:nvPicPr>
+                  <pic:blipFill>
+                    <a:blip r:embed="rId7" cstate="print">
+                      <a:extLst>
+                        <a:ext uri="{28A0092B-C50C-407E-A947-70E740481C1C}">
+                          <a14:useLocalDpi xmlns:a14="http://schemas.microsoft.com/office/drawing/2010/main" val="0"/>
+                        </a:ext>
+                      </a:extLst>
+                    </a:blip>
+                    <a:stretch>
+                      <a:fillRect/>
+                    </a:stretch>
+                  </pic:blipFill>
+                  <pic:spPr>
+                    <a:xfrm>
+                      <a:off x="0" y="0"/>
+                      <a:ext cx="5943600" cy="3881120"/>
+                    </a:xfrm>
+                    <a:prstGeom prst="rect">
+                      <a:avLst/>
+                    </a:prstGeom>
+                  </pic:spPr>
+                </pic:pic>
+              </a:graphicData>
+            </a:graphic>
+          </wp:inline>
+        </w:drawing>
+      </w:r>
+    </w:p>
+    <w:p>
+      <w:r>
+        <w:t>And here is an example of what the final website should look like:</w:t>
+      </w:r>
+    </w:p>
+    <w:p>
+      <w:r>
+        <w:rPr>
+          <w:noProof/>
+        </w:rPr>
+        <w:lastRenderedPageBreak/>
+        <w:drawing>
+          <wp:inline distT="0" distB="0" distL="0" distR="0" wp14:anchorId="01972B19" wp14:editId="11138220">
+            <wp:extent cx="5943600" cy="3199130"/>
+            <wp:effectExtent l="0" t="0" r="0" b="1270"/>
+            <wp:docPr id="4" name="Picture 4" descr="A screenshot of a cell phone&#10;&#10;Description automatically generated"/>
+            <wp:cNvGraphicFramePr>
+              <a:graphicFrameLocks xmlns:a="http://schemas.openxmlformats.org/drawingml/2006/main" noChangeAspect="1"/>
+            </wp:cNvGraphicFramePr>
+            <a:graphic xmlns:a="http://schemas.openxmlformats.org/drawingml/2006/main">
+              <a:graphicData uri="http://schemas.openxmlformats.org/drawingml/2006/picture">
+                <pic:pic xmlns:pic="http://schemas.openxmlformats.org/drawingml/2006/picture">
+                  <pic:nvPicPr>
+                    <pic:cNvPr id="4" name="example template.PNG"/>
+                    <pic:cNvPicPr/>
+                  </pic:nvPicPr>
+                  <pic:blipFill>
+                    <a:blip r:embed="rId8" cstate="print">
+                      <a:extLst>
+                        <a:ext uri="{28A0092B-C50C-407E-A947-70E740481C1C}">
+                          <a14:useLocalDpi xmlns:a14="http://schemas.microsoft.com/office/drawing/2010/main" val="0"/>
+                        </a:ext>
+                      </a:extLst>
+                    </a:blip>
+                    <a:stretch>
+                      <a:fillRect/>
+                    </a:stretch>
+                  </pic:blipFill>
+                  <pic:spPr>
+                    <a:xfrm>
+                      <a:off x="0" y="0"/>
+                      <a:ext cx="5943600" cy="3199130"/>
+                    </a:xfrm>
+                    <a:prstGeom prst="rect">
+                      <a:avLst/>
+                    </a:prstGeom>
+                  </pic:spPr>
+                </pic:pic>
+              </a:graphicData>
+            </a:graphic>
+          </wp:inline>
+        </w:drawing>
+      </w:r>
+    </w:p>
     <w:p/>
-    <w:p/>
-    <w:p/>
+    <w:p>
+      <w:r>
+        <w:t>Repository:</w:t>
+      </w:r>
+    </w:p>
+    <w:p>
+      <w:hyperlink r:id="rId9" w:history="1">
+        <w:r>
+          <w:rPr>
+            <w:rStyle w:val="Hyperlink"/>
+          </w:rPr>
+          <w:t>https://github.com/Ricochet8/patent-py-challenge</w:t>
+        </w:r>
+      </w:hyperlink>
+    </w:p>
     <w:sectPr>
       <w:pgSz w:w="12240" w:h="15840"/>
       <w:pgMar w:top="1440" w:right="1440" w:bottom="1440" w:left="1440" w:header="720" w:footer="720" w:gutter="0"/>
@@ -540,6 +790,18 @@
     <w:semiHidden/>
     <w:unhideWhenUsed/>
   </w:style>
+  <w:style w:type="character" w:styleId="Hyperlink">
+    <w:name w:val="Hyperlink"/>
+    <w:basedOn w:val="DefaultParagraphFont"/>
+    <w:uiPriority w:val="99"/>
+    <w:semiHidden/>
+    <w:unhideWhenUsed/>
+    <w:rsid w:val="0061139B"/>
+    <w:rPr>
+      <w:color w:val="0000FF"/>
+      <w:u w:val="single"/>
+    </w:rPr>
+  </w:style>
 </w:styles>
 </file>
 

</xml_diff>